<commit_message>
Working on lab raport
</commit_message>
<xml_diff>
--- a/labb2/Rapport_labb2_fredrik-wallstrom.docx
+++ b/labb2/Rapport_labb2_fredrik-wallstrom.docx
@@ -43,13 +43,7 @@
         <w:rPr>
           <w:b/>
         </w:rPr>
-        <w:t>Labb2</w:t>
-      </w:r>
-      <w:r>
-        <w:rPr>
-          <w:b/>
-        </w:rPr>
-        <w:t>.1</w:t>
+        <w:t>Labb2.1</w:t>
       </w:r>
     </w:p>
     <w:p>
@@ -94,6 +88,24 @@
         <w:t>.</w:t>
       </w:r>
     </w:p>
+    <w:p>
+      <w:r>
+        <w:t xml:space="preserve">Körde sedan ett problem med 20 lådor, 6 sjuka personer och 6 stycken </w:t>
+      </w:r>
+      <w:proofErr w:type="spellStart"/>
+      <w:r>
+        <w:t>carriers</w:t>
+      </w:r>
+      <w:proofErr w:type="spellEnd"/>
+      <w:r>
+        <w:t xml:space="preserve">: Använder ej </w:t>
+      </w:r>
+      <w:proofErr w:type="spellStart"/>
+      <w:r>
+        <w:t>carriers</w:t>
+      </w:r>
+      <w:proofErr w:type="spellEnd"/>
+    </w:p>
     <w:p/>
     <w:p>
       <w:pPr>
@@ -134,180 +146,313 @@
       <w:r>
         <w:t>.</w:t>
       </w:r>
+    </w:p>
+    <w:p>
+      <w:r>
+        <w:t xml:space="preserve">Körde sedan ett problem med 20 lådor, 6 sjuka personer och 6 stycken </w:t>
+      </w:r>
+      <w:proofErr w:type="spellStart"/>
+      <w:r>
+        <w:t>carriers</w:t>
+      </w:r>
+      <w:proofErr w:type="spellEnd"/>
+      <w:r>
+        <w:t>:</w:t>
+      </w:r>
+      <w:r>
+        <w:t xml:space="preserve"> Tar för lång tid att köra.</w:t>
+      </w:r>
+    </w:p>
+    <w:p/>
+    <w:p>
+      <w:pPr>
+        <w:rPr>
+          <w:u w:val="single"/>
+        </w:rPr>
+      </w:pPr>
+      <w:r>
+        <w:rPr>
+          <w:u w:val="single"/>
+        </w:rPr>
+        <w:t>lama-2011:</w:t>
+      </w:r>
+    </w:p>
+    <w:p>
+      <w:r>
+        <w:t xml:space="preserve">Började att köra ett problem med 4 stycken lådor och 4 sjuka personer och 1 </w:t>
+      </w:r>
+      <w:proofErr w:type="spellStart"/>
+      <w:r>
+        <w:t>carrier</w:t>
+      </w:r>
+      <w:proofErr w:type="spellEnd"/>
+      <w:r>
+        <w:t xml:space="preserve">: Den genererade 3 stycken lösningar, ingen utav dom använder </w:t>
+      </w:r>
+      <w:proofErr w:type="spellStart"/>
+      <w:r>
+        <w:t>carriern</w:t>
+      </w:r>
+      <w:proofErr w:type="spellEnd"/>
+      <w:r>
+        <w:t>.</w:t>
+      </w:r>
+    </w:p>
+    <w:p>
+      <w:r>
+        <w:t xml:space="preserve">Körde sedan ett problem med 20 lådor, 6 sjuka personer och 6 stycken </w:t>
+      </w:r>
+      <w:proofErr w:type="spellStart"/>
+      <w:r>
+        <w:t>carriers</w:t>
+      </w:r>
+      <w:proofErr w:type="spellEnd"/>
+      <w:r>
+        <w:t xml:space="preserve">: Hittade en lösning som inte använder </w:t>
+      </w:r>
+      <w:proofErr w:type="spellStart"/>
+      <w:r>
+        <w:t>carriers</w:t>
+      </w:r>
+      <w:proofErr w:type="spellEnd"/>
+    </w:p>
+    <w:p>
+      <w:pPr>
+        <w:rPr>
+          <w:u w:val="single"/>
+        </w:rPr>
+      </w:pPr>
+    </w:p>
+    <w:p>
+      <w:pPr>
+        <w:rPr>
+          <w:u w:val="single"/>
+        </w:rPr>
+      </w:pPr>
+      <w:proofErr w:type="spellStart"/>
+      <w:r>
+        <w:rPr>
+          <w:u w:val="single"/>
+        </w:rPr>
+        <w:t>madagascar</w:t>
+      </w:r>
+      <w:proofErr w:type="spellEnd"/>
+      <w:r>
+        <w:rPr>
+          <w:u w:val="single"/>
+        </w:rPr>
+        <w:t>-p:</w:t>
+      </w:r>
+    </w:p>
+    <w:p>
+      <w:r>
+        <w:t xml:space="preserve">Började att köra ett problem med 4 stycken lådor och 4 sjuka personer och 1 </w:t>
+      </w:r>
+      <w:proofErr w:type="spellStart"/>
+      <w:r>
+        <w:t>carrier</w:t>
+      </w:r>
+      <w:proofErr w:type="spellEnd"/>
+      <w:r>
+        <w:t xml:space="preserve">: Den genererar en icke optimal lösning som ej använder </w:t>
+      </w:r>
+      <w:proofErr w:type="spellStart"/>
+      <w:r>
+        <w:t>carriern</w:t>
+      </w:r>
+      <w:proofErr w:type="spellEnd"/>
+      <w:r>
+        <w:t>.</w:t>
+      </w:r>
+    </w:p>
+    <w:p>
+      <w:r>
+        <w:t xml:space="preserve">Körde sedan ett problem med 20 lådor, 6 sjuka personer och 6 stycken </w:t>
+      </w:r>
+      <w:proofErr w:type="spellStart"/>
+      <w:r>
+        <w:t>carriers</w:t>
+      </w:r>
+      <w:proofErr w:type="spellEnd"/>
+      <w:r>
+        <w:t>:</w:t>
+      </w:r>
+      <w:r>
+        <w:t xml:space="preserve"> Använder icke </w:t>
+      </w:r>
+      <w:proofErr w:type="spellStart"/>
+      <w:r>
+        <w:t>carriers</w:t>
+      </w:r>
+      <w:proofErr w:type="spellEnd"/>
+    </w:p>
+    <w:p>
+      <w:pPr>
+        <w:rPr>
+          <w:u w:val="single"/>
+        </w:rPr>
+      </w:pPr>
+    </w:p>
+    <w:p>
+      <w:pPr>
+        <w:rPr>
+          <w:u w:val="single"/>
+        </w:rPr>
+      </w:pPr>
+      <w:r>
+        <w:rPr>
+          <w:u w:val="single"/>
+        </w:rPr>
+        <w:t>yahsp3:</w:t>
+      </w:r>
+    </w:p>
+    <w:p>
+      <w:r>
+        <w:t xml:space="preserve">Började att köra ett problem med 4 stycken lådor och 4 sjuka personer och 1 </w:t>
+      </w:r>
+      <w:proofErr w:type="spellStart"/>
+      <w:r>
+        <w:t>carrier</w:t>
+      </w:r>
+      <w:proofErr w:type="spellEnd"/>
+      <w:r>
+        <w:t xml:space="preserve">: </w:t>
+      </w:r>
+      <w:r>
+        <w:t xml:space="preserve">Den genererar 7 stycken icke optimala lösningar. Den använder sig </w:t>
+      </w:r>
+      <w:proofErr w:type="spellStart"/>
+      <w:r>
+        <w:t>carreirn</w:t>
+      </w:r>
+      <w:proofErr w:type="spellEnd"/>
+      <w:r>
+        <w:t xml:space="preserve"> men inte på ett vettigt sätt. Tillexempel så laddar den </w:t>
+      </w:r>
+      <w:proofErr w:type="spellStart"/>
+      <w:r>
+        <w:t>carriern</w:t>
+      </w:r>
+      <w:proofErr w:type="spellEnd"/>
+      <w:r>
+        <w:t xml:space="preserve"> med en låda och flyger sedan till en plats för att sedan ta lådan ur </w:t>
+      </w:r>
+      <w:proofErr w:type="spellStart"/>
+      <w:r>
+        <w:t>carriern</w:t>
+      </w:r>
+      <w:proofErr w:type="spellEnd"/>
+      <w:r>
+        <w:t xml:space="preserve"> och flyga med den till en anna</w:t>
+      </w:r>
+      <w:r>
+        <w:t>n plats, den har alltså inte flu</w:t>
+      </w:r>
+      <w:r>
+        <w:t xml:space="preserve">git till rätt plats från början med </w:t>
+      </w:r>
+      <w:proofErr w:type="spellStart"/>
+      <w:r>
+        <w:t>carriern</w:t>
+      </w:r>
+      <w:proofErr w:type="spellEnd"/>
+      <w:r>
+        <w:t>.</w:t>
+      </w:r>
+    </w:p>
+    <w:p>
+      <w:r>
+        <w:t xml:space="preserve">Körde sedan ett problem med 20 lådor, 6 sjuka personer och 6 stycken </w:t>
+      </w:r>
+      <w:proofErr w:type="spellStart"/>
+      <w:r>
+        <w:t>carriers</w:t>
+      </w:r>
+      <w:proofErr w:type="spellEnd"/>
+      <w:r>
+        <w:t xml:space="preserve">: Hittade en lösning som inte använder </w:t>
+      </w:r>
+      <w:proofErr w:type="spellStart"/>
+      <w:r>
+        <w:t>carriers</w:t>
+      </w:r>
+      <w:proofErr w:type="spellEnd"/>
+    </w:p>
+    <w:p/>
+    <w:p>
+      <w:r>
+        <w:rPr>
+          <w:u w:val="single"/>
+        </w:rPr>
+        <w:t>Slutsats</w:t>
+      </w:r>
+    </w:p>
+    <w:p>
+      <w:r>
+        <w:t xml:space="preserve">Ingen planerare använder </w:t>
+      </w:r>
+      <w:proofErr w:type="spellStart"/>
+      <w:r>
+        <w:t>carriers</w:t>
+      </w:r>
+      <w:proofErr w:type="spellEnd"/>
+      <w:r>
+        <w:t xml:space="preserve"> på ett vettigt sett, </w:t>
+      </w:r>
+      <w:proofErr w:type="gramStart"/>
+      <w:r>
+        <w:t>detta bror</w:t>
+      </w:r>
+      <w:proofErr w:type="gramEnd"/>
+      <w:r>
+        <w:t xml:space="preserve"> på att det handlingar som finns för tillfället kostar lika mycket, dvs, vi har inte talat om att det kostar mer att flyga till en plats istället för att plocka upp en låda tillexempel.</w:t>
+      </w:r>
+    </w:p>
+    <w:p/>
+    <w:p>
+      <w:pPr>
+        <w:rPr>
+          <w:u w:val="single"/>
+        </w:rPr>
+      </w:pPr>
+    </w:p>
+    <w:p/>
+    <w:p>
       <w:bookmarkStart w:id="0" w:name="_GoBack"/>
       <w:bookmarkEnd w:id="0"/>
-    </w:p>
-    <w:p/>
-    <w:p>
-      <w:pPr>
-        <w:rPr>
-          <w:u w:val="single"/>
-        </w:rPr>
-      </w:pPr>
-      <w:r>
-        <w:rPr>
-          <w:u w:val="single"/>
-        </w:rPr>
-        <w:t>lama-2011:</w:t>
-      </w:r>
-    </w:p>
-    <w:p>
-      <w:r>
-        <w:t xml:space="preserve">Började att köra ett problem med 4 stycken lådor och 4 sjuka personer och 1 </w:t>
-      </w:r>
-      <w:proofErr w:type="spellStart"/>
-      <w:r>
-        <w:t>carrier</w:t>
-      </w:r>
-      <w:proofErr w:type="spellEnd"/>
-      <w:r>
-        <w:t xml:space="preserve">: </w:t>
-      </w:r>
-      <w:r>
-        <w:t xml:space="preserve">Den genererade 3 stycken lösningar, ingen utav dom använder </w:t>
-      </w:r>
-      <w:proofErr w:type="spellStart"/>
-      <w:r>
-        <w:t>carriern</w:t>
-      </w:r>
-      <w:proofErr w:type="spellEnd"/>
-      <w:r>
-        <w:t>.</w:t>
-      </w:r>
-    </w:p>
-    <w:p>
-      <w:pPr>
-        <w:rPr>
-          <w:u w:val="single"/>
-        </w:rPr>
-      </w:pPr>
-    </w:p>
-    <w:p>
-      <w:pPr>
-        <w:rPr>
-          <w:u w:val="single"/>
-        </w:rPr>
-      </w:pPr>
-      <w:proofErr w:type="spellStart"/>
-      <w:r>
-        <w:rPr>
-          <w:u w:val="single"/>
-        </w:rPr>
-        <w:t>madagascar</w:t>
-      </w:r>
-      <w:proofErr w:type="spellEnd"/>
-      <w:r>
-        <w:rPr>
-          <w:u w:val="single"/>
-        </w:rPr>
-        <w:t>-p:</w:t>
-      </w:r>
-    </w:p>
-    <w:p>
-      <w:r>
-        <w:t xml:space="preserve">Började att köra ett problem med 4 stycken lådor och 4 sjuka personer och 1 </w:t>
-      </w:r>
-      <w:proofErr w:type="spellStart"/>
-      <w:r>
-        <w:t>carrier</w:t>
-      </w:r>
-      <w:proofErr w:type="spellEnd"/>
-      <w:r>
-        <w:t xml:space="preserve">: </w:t>
-      </w:r>
-      <w:r>
-        <w:t xml:space="preserve">Den genererar en icke optimal lösning som ej använder </w:t>
-      </w:r>
-      <w:proofErr w:type="spellStart"/>
-      <w:r>
-        <w:t>carriern</w:t>
-      </w:r>
-      <w:proofErr w:type="spellEnd"/>
-      <w:r>
-        <w:t>.</w:t>
-      </w:r>
-    </w:p>
-    <w:p>
-      <w:pPr>
-        <w:rPr>
-          <w:u w:val="single"/>
-        </w:rPr>
-      </w:pPr>
-    </w:p>
-    <w:p>
-      <w:pPr>
-        <w:rPr>
-          <w:u w:val="single"/>
-        </w:rPr>
-      </w:pPr>
-      <w:r>
-        <w:rPr>
-          <w:u w:val="single"/>
-        </w:rPr>
-        <w:t>yahsp3:</w:t>
-      </w:r>
-    </w:p>
-    <w:p>
-      <w:r>
-        <w:t xml:space="preserve">Började att köra ett problem med 4 stycken lådor och 4 sjuka personer och 1 </w:t>
-      </w:r>
-      <w:proofErr w:type="spellStart"/>
-      <w:r>
-        <w:t>carrier</w:t>
-      </w:r>
-      <w:proofErr w:type="spellEnd"/>
-      <w:r>
-        <w:t xml:space="preserve">: </w:t>
-      </w:r>
-      <w:r>
-        <w:t xml:space="preserve">Den genererar 7 stycken icke optimala lösningar. Den använder sig </w:t>
-      </w:r>
-      <w:proofErr w:type="spellStart"/>
-      <w:r>
-        <w:t>carreirn</w:t>
-      </w:r>
-      <w:proofErr w:type="spellEnd"/>
-      <w:r>
-        <w:t xml:space="preserve"> men inte på ett vettigt sätt. Tillexempel så laddar den </w:t>
-      </w:r>
-      <w:proofErr w:type="spellStart"/>
-      <w:r>
-        <w:t>carriern</w:t>
-      </w:r>
-      <w:proofErr w:type="spellEnd"/>
-      <w:r>
-        <w:t xml:space="preserve"> med en låda och flyger sedan till en plats för att sedan ta lådan ur </w:t>
-      </w:r>
-      <w:proofErr w:type="spellStart"/>
-      <w:r>
-        <w:t>carriern</w:t>
-      </w:r>
-      <w:proofErr w:type="spellEnd"/>
-      <w:r>
-        <w:t xml:space="preserve"> och flyga med den till en annan plats, den har alltså inte flugit till rätt plats från början med </w:t>
-      </w:r>
-      <w:proofErr w:type="spellStart"/>
-      <w:r>
-        <w:t>carriern</w:t>
-      </w:r>
-      <w:proofErr w:type="spellEnd"/>
-      <w:r>
-        <w:t>.</w:t>
-      </w:r>
-    </w:p>
-    <w:p/>
-    <w:p>
-      <w:pPr>
-        <w:rPr>
-          <w:u w:val="single"/>
-        </w:rPr>
-      </w:pPr>
     </w:p>
     <w:p/>
     <w:p/>
     <w:p/>
+    <w:p>
+      <w:pPr>
+        <w:rPr>
+          <w:b/>
+        </w:rPr>
+      </w:pPr>
+      <w:r>
+        <w:rPr>
+          <w:b/>
+        </w:rPr>
+        <w:t>Labb2.2</w:t>
+      </w:r>
+    </w:p>
+    <w:p>
+      <w:r>
+        <w:t>Började med att göra ett problem med 9 lådor och 9 skadade personer, det tog 0,37 sekunder att köra det problemet med IPP och tänkte då att jag måste göra problemen bra mycket större.</w:t>
+      </w:r>
+    </w:p>
+    <w:p>
+      <w:r>
+        <w:t>Genererade då problem med 100 lådor samt 3 stycken skadade personer, även det gick ganska fort att köra med IPP, någon sekund bara.</w:t>
+      </w:r>
+    </w:p>
+    <w:p>
+      <w:r>
+        <w:t>Genererade då ett problem med 100 lådor och 10 stycken skadade personer, det gick inte</w:t>
+      </w:r>
+    </w:p>
     <w:p/>
-    <w:p/>
     <w:p>
       <w:pPr>
         <w:rPr>
@@ -318,13 +463,7 @@
         <w:rPr>
           <w:b/>
         </w:rPr>
-        <w:t>Labb2</w:t>
-      </w:r>
-      <w:r>
-        <w:rPr>
-          <w:b/>
-        </w:rPr>
-        <w:t>.2</w:t>
+        <w:t>Labb2.3</w:t>
       </w:r>
     </w:p>
     <w:p>
@@ -334,42 +473,6 @@
     </w:p>
     <w:p>
       <w:r>
-        <w:t>Genererade då problem med 100 lådor samt 3 stycken skadade personer, även det gick ganska fort att köra med IPP, någon sekund bara.</w:t>
-      </w:r>
-    </w:p>
-    <w:p>
-      <w:r>
-        <w:t>Genererade då ett problem med 100 lådor och 10 stycken skadade personer, det gick inte</w:t>
-      </w:r>
-    </w:p>
-    <w:p/>
-    <w:p>
-      <w:pPr>
-        <w:rPr>
-          <w:b/>
-        </w:rPr>
-      </w:pPr>
-      <w:r>
-        <w:rPr>
-          <w:b/>
-        </w:rPr>
-        <w:t>Labb2</w:t>
-      </w:r>
-      <w:r>
-        <w:rPr>
-          <w:b/>
-        </w:rPr>
-        <w:t>.3</w:t>
-      </w:r>
-    </w:p>
-    <w:p>
-      <w:r>
-        <w:t>Började med att göra ett problem med 9 lådor och 9 skadade personer, det tog 0,37 sekunder att köra det problemet med IPP och tänkte då att jag måste göra problemen bra mycket större.</w:t>
-      </w:r>
-    </w:p>
-    <w:p>
-      <w:r>
-        <w:lastRenderedPageBreak/>
         <w:t>Genererade då problem med 100 lådor samt 3 stycken skadade personer, även det gick ganska fort att köra med IPP, någon sekund bara.</w:t>
       </w:r>
     </w:p>

</xml_diff>